<commit_message>
fix: update spring version
</commit_message>
<xml_diff>
--- a/Инфобез_Лаб1_Тарасов_P3430.docx
+++ b/Инфобез_Лаб1_Тарасов_P3430.docx
@@ -5000,6 +5000,107 @@
     <w:p>
       <w:pPr>
         <w:spacing w:after="0"/>
+        <w:ind w:firstLine="567"/>
+        <w:jc w:val="both"/>
+        <w:rPr>
+          <w:rFonts w:ascii="Times New Roman" w:hAnsi="Times New Roman" w:cs="Times New Roman"/>
+          <w:sz w:val="28"/>
+          <w:szCs w:val="28"/>
+        </w:rPr>
+      </w:pPr>
+      <w:r>
+        <w:rPr>
+          <w:rFonts w:ascii="Times New Roman" w:hAnsi="Times New Roman" w:cs="Times New Roman"/>
+          <w:sz w:val="28"/>
+          <w:szCs w:val="28"/>
+        </w:rPr>
+        <w:t xml:space="preserve">Браузер, получив JSON по Content-Type: </w:t>
+      </w:r>
+      <w:proofErr w:type="spellStart"/>
+      <w:r>
+        <w:rPr>
+          <w:rFonts w:ascii="Times New Roman" w:hAnsi="Times New Roman" w:cs="Times New Roman"/>
+          <w:sz w:val="28"/>
+          <w:szCs w:val="28"/>
+        </w:rPr>
+        <w:t>application</w:t>
+      </w:r>
+      <w:proofErr w:type="spellEnd"/>
+      <w:r>
+        <w:rPr>
+          <w:rFonts w:ascii="Times New Roman" w:hAnsi="Times New Roman" w:cs="Times New Roman"/>
+          <w:sz w:val="28"/>
+          <w:szCs w:val="28"/>
+        </w:rPr>
+        <w:t>/</w:t>
+      </w:r>
+      <w:proofErr w:type="spellStart"/>
+      <w:r>
+        <w:rPr>
+          <w:rFonts w:ascii="Times New Roman" w:hAnsi="Times New Roman" w:cs="Times New Roman"/>
+          <w:sz w:val="28"/>
+          <w:szCs w:val="28"/>
+        </w:rPr>
+        <w:t>json</w:t>
+      </w:r>
+      <w:proofErr w:type="spellEnd"/>
+      <w:r>
+        <w:rPr>
+          <w:rFonts w:ascii="Times New Roman" w:hAnsi="Times New Roman" w:cs="Times New Roman"/>
+          <w:sz w:val="28"/>
+          <w:szCs w:val="28"/>
+        </w:rPr>
+        <w:t>, не будет интерпретировать содержимое как HTML/JS, а просто как данные.</w:t>
+      </w:r>
+      <w:r>
+        <w:rPr>
+          <w:rFonts w:ascii="Times New Roman" w:hAnsi="Times New Roman" w:cs="Times New Roman"/>
+          <w:sz w:val="28"/>
+          <w:szCs w:val="28"/>
+        </w:rPr>
+        <w:br/>
+        <w:t xml:space="preserve">Чтобы XSS случился, нужно было бы </w:t>
+      </w:r>
+      <w:proofErr w:type="spellStart"/>
+      <w:r>
+        <w:rPr>
+          <w:rFonts w:ascii="Times New Roman" w:hAnsi="Times New Roman" w:cs="Times New Roman"/>
+          <w:sz w:val="28"/>
+          <w:szCs w:val="28"/>
+        </w:rPr>
+        <w:t>отрендерить</w:t>
+      </w:r>
+      <w:proofErr w:type="spellEnd"/>
+      <w:r>
+        <w:rPr>
+          <w:rFonts w:ascii="Times New Roman" w:hAnsi="Times New Roman" w:cs="Times New Roman"/>
+          <w:sz w:val="28"/>
+          <w:szCs w:val="28"/>
+        </w:rPr>
+        <w:t xml:space="preserve"> эти данные в HTML без экранирования (например, вставить их в </w:t>
+      </w:r>
+      <w:proofErr w:type="spellStart"/>
+      <w:r>
+        <w:rPr>
+          <w:rFonts w:ascii="Times New Roman" w:hAnsi="Times New Roman" w:cs="Times New Roman"/>
+          <w:sz w:val="28"/>
+          <w:szCs w:val="28"/>
+        </w:rPr>
+        <w:t>innerHTML</w:t>
+      </w:r>
+      <w:proofErr w:type="spellEnd"/>
+      <w:r>
+        <w:rPr>
+          <w:rFonts w:ascii="Times New Roman" w:hAnsi="Times New Roman" w:cs="Times New Roman"/>
+          <w:sz w:val="28"/>
+          <w:szCs w:val="28"/>
+        </w:rPr>
+        <w:t>).</w:t>
+      </w:r>
+    </w:p>
+    <w:p>
+      <w:pPr>
+        <w:spacing w:after="0"/>
         <w:ind w:firstLine="709"/>
         <w:jc w:val="both"/>
         <w:rPr>
@@ -5008,94 +5109,40 @@
           <w:szCs w:val="28"/>
         </w:rPr>
       </w:pPr>
-      <w:r>
-        <w:rPr>
-          <w:rFonts w:ascii="Times New Roman" w:hAnsi="Times New Roman" w:cs="Times New Roman"/>
-          <w:sz w:val="28"/>
-          <w:szCs w:val="28"/>
-        </w:rPr>
-        <w:t xml:space="preserve">Браузер, получив JSON по Content-Type: </w:t>
-      </w:r>
-      <w:proofErr w:type="spellStart"/>
-      <w:r>
-        <w:rPr>
-          <w:rFonts w:ascii="Times New Roman" w:hAnsi="Times New Roman" w:cs="Times New Roman"/>
-          <w:sz w:val="28"/>
-          <w:szCs w:val="28"/>
-        </w:rPr>
-        <w:t>application</w:t>
-      </w:r>
-      <w:proofErr w:type="spellEnd"/>
-      <w:r>
-        <w:rPr>
-          <w:rFonts w:ascii="Times New Roman" w:hAnsi="Times New Roman" w:cs="Times New Roman"/>
-          <w:sz w:val="28"/>
-          <w:szCs w:val="28"/>
-        </w:rPr>
-        <w:t>/</w:t>
-      </w:r>
-      <w:proofErr w:type="spellStart"/>
-      <w:r>
-        <w:rPr>
-          <w:rFonts w:ascii="Times New Roman" w:hAnsi="Times New Roman" w:cs="Times New Roman"/>
-          <w:sz w:val="28"/>
-          <w:szCs w:val="28"/>
-        </w:rPr>
-        <w:t>json</w:t>
-      </w:r>
-      <w:proofErr w:type="spellEnd"/>
-      <w:r>
-        <w:rPr>
-          <w:rFonts w:ascii="Times New Roman" w:hAnsi="Times New Roman" w:cs="Times New Roman"/>
-          <w:sz w:val="28"/>
-          <w:szCs w:val="28"/>
-        </w:rPr>
-        <w:t>, не будет интерпретировать содержимое как HTML/JS, а просто как данные.</w:t>
-      </w:r>
-      <w:r>
-        <w:rPr>
-          <w:rFonts w:ascii="Times New Roman" w:hAnsi="Times New Roman" w:cs="Times New Roman"/>
-          <w:sz w:val="28"/>
-          <w:szCs w:val="28"/>
-        </w:rPr>
-        <w:br/>
-        <w:t xml:space="preserve">Чтобы XSS случился, нужно было бы </w:t>
-      </w:r>
-      <w:proofErr w:type="spellStart"/>
-      <w:r>
-        <w:rPr>
-          <w:rFonts w:ascii="Times New Roman" w:hAnsi="Times New Roman" w:cs="Times New Roman"/>
-          <w:sz w:val="28"/>
-          <w:szCs w:val="28"/>
-        </w:rPr>
-        <w:t>отрендерить</w:t>
-      </w:r>
-      <w:proofErr w:type="spellEnd"/>
-      <w:r>
-        <w:rPr>
-          <w:rFonts w:ascii="Times New Roman" w:hAnsi="Times New Roman" w:cs="Times New Roman"/>
-          <w:sz w:val="28"/>
-          <w:szCs w:val="28"/>
-        </w:rPr>
-        <w:t xml:space="preserve"> эти данные в HTML без экранирования (например, вставить их в </w:t>
-      </w:r>
-      <w:proofErr w:type="spellStart"/>
-      <w:r>
-        <w:rPr>
-          <w:rFonts w:ascii="Times New Roman" w:hAnsi="Times New Roman" w:cs="Times New Roman"/>
-          <w:sz w:val="28"/>
-          <w:szCs w:val="28"/>
-        </w:rPr>
-        <w:t>innerHTML</w:t>
-      </w:r>
-      <w:proofErr w:type="spellEnd"/>
-      <w:r>
-        <w:rPr>
-          <w:rFonts w:ascii="Times New Roman" w:hAnsi="Times New Roman" w:cs="Times New Roman"/>
-          <w:sz w:val="28"/>
-          <w:szCs w:val="28"/>
-        </w:rPr>
-        <w:t>).</w:t>
+    </w:p>
+    <w:p>
+      <w:pPr>
+        <w:spacing w:after="0"/>
+        <w:jc w:val="center"/>
+        <w:rPr>
+          <w:rFonts w:ascii="Times New Roman" w:hAnsi="Times New Roman" w:cs="Times New Roman"/>
+          <w:b/>
+          <w:bCs/>
+          <w:sz w:val="28"/>
+          <w:szCs w:val="28"/>
+          <w:lang w:val="en-US"/>
+        </w:rPr>
+      </w:pPr>
+      <w:r>
+        <w:rPr>
+          <w:rFonts w:ascii="Times New Roman" w:hAnsi="Times New Roman" w:cs="Times New Roman"/>
+          <w:b/>
+          <w:bCs/>
+          <w:sz w:val="28"/>
+          <w:szCs w:val="28"/>
+        </w:rPr>
+        <w:t xml:space="preserve">Статический анализатор кода </w:t>
+      </w:r>
+      <w:r>
+        <w:rPr>
+          <w:rFonts w:ascii="Times New Roman" w:hAnsi="Times New Roman" w:cs="Times New Roman"/>
+          <w:b/>
+          <w:bCs/>
+          <w:sz w:val="28"/>
+          <w:szCs w:val="28"/>
+          <w:lang w:val="en-US"/>
+        </w:rPr>
+        <w:t>SAST</w:t>
       </w:r>
     </w:p>
     <w:p>
@@ -5107,8 +5154,1057 @@
           <w:rFonts w:ascii="Times New Roman" w:hAnsi="Times New Roman" w:cs="Times New Roman"/>
           <w:sz w:val="28"/>
           <w:szCs w:val="28"/>
-        </w:rPr>
-      </w:pPr>
+          <w:lang w:val="en-US"/>
+        </w:rPr>
+      </w:pPr>
+    </w:p>
+    <w:p>
+      <w:pPr>
+        <w:spacing w:after="0"/>
+        <w:ind w:firstLine="567"/>
+        <w:jc w:val="both"/>
+        <w:rPr>
+          <w:rFonts w:ascii="Times New Roman" w:hAnsi="Times New Roman" w:cs="Times New Roman"/>
+          <w:sz w:val="28"/>
+          <w:szCs w:val="28"/>
+        </w:rPr>
+      </w:pPr>
+      <w:r>
+        <w:rPr>
+          <w:rFonts w:ascii="Times New Roman" w:hAnsi="Times New Roman" w:cs="Times New Roman"/>
+          <w:sz w:val="28"/>
+          <w:szCs w:val="28"/>
+        </w:rPr>
+        <w:t xml:space="preserve">После тестирования своей программы мною был запущен </w:t>
+      </w:r>
+      <w:r>
+        <w:rPr>
+          <w:rFonts w:ascii="Times New Roman" w:hAnsi="Times New Roman" w:cs="Times New Roman"/>
+          <w:sz w:val="28"/>
+          <w:szCs w:val="28"/>
+          <w:lang w:val="en-US"/>
+        </w:rPr>
+        <w:t>SAST</w:t>
+      </w:r>
+      <w:r>
+        <w:rPr>
+          <w:rFonts w:ascii="Times New Roman" w:hAnsi="Times New Roman" w:cs="Times New Roman"/>
+          <w:sz w:val="28"/>
+          <w:szCs w:val="28"/>
+        </w:rPr>
+        <w:t xml:space="preserve"> </w:t>
+      </w:r>
+      <w:r>
+        <w:rPr>
+          <w:rFonts w:ascii="Times New Roman" w:hAnsi="Times New Roman" w:cs="Times New Roman"/>
+          <w:sz w:val="28"/>
+          <w:szCs w:val="28"/>
+        </w:rPr>
+        <w:t>анализатор. Были выведены следующие предупреждения:</w:t>
+      </w:r>
+    </w:p>
+    <w:p>
+      <w:pPr>
+        <w:spacing w:after="0"/>
+        <w:ind w:left="-1276"/>
+        <w:jc w:val="both"/>
+        <w:rPr>
+          <w:rFonts w:ascii="Times New Roman" w:hAnsi="Times New Roman" w:cs="Times New Roman"/>
+          <w:sz w:val="28"/>
+          <w:szCs w:val="28"/>
+        </w:rPr>
+      </w:pPr>
+      <w:r>
+        <w:rPr>
+          <w:rFonts w:ascii="Times New Roman" w:hAnsi="Times New Roman" w:cs="Times New Roman"/>
+          <w:sz w:val="28"/>
+          <w:szCs w:val="28"/>
+        </w:rPr>
+        <w:drawing>
+          <wp:inline distT="0" distB="0" distL="0" distR="0" wp14:anchorId="01D540A6" wp14:editId="42C857B5">
+            <wp:extent cx="7165572" cy="1325880"/>
+            <wp:effectExtent l="0" t="0" r="0" b="7620"/>
+            <wp:docPr id="60823263" name="Рисунок 1" descr="Изображение выглядит как текст, снимок экрана, Шрифт, алгебра&#10;&#10;Содержимое, созданное искусственным интеллектом, может быть неверным."/>
+            <wp:cNvGraphicFramePr>
+              <a:graphicFrameLocks xmlns:a="http://schemas.openxmlformats.org/drawingml/2006/main" noChangeAspect="1"/>
+            </wp:cNvGraphicFramePr>
+            <a:graphic xmlns:a="http://schemas.openxmlformats.org/drawingml/2006/main">
+              <a:graphicData uri="http://schemas.openxmlformats.org/drawingml/2006/picture">
+                <pic:pic xmlns:pic="http://schemas.openxmlformats.org/drawingml/2006/picture">
+                  <pic:nvPicPr>
+                    <pic:cNvPr id="60823263" name="Рисунок 1" descr="Изображение выглядит как текст, снимок экрана, Шрифт, алгебра&#10;&#10;Содержимое, созданное искусственным интеллектом, может быть неверным."/>
+                    <pic:cNvPicPr/>
+                  </pic:nvPicPr>
+                  <pic:blipFill>
+                    <a:blip r:embed="rId8"/>
+                    <a:stretch>
+                      <a:fillRect/>
+                    </a:stretch>
+                  </pic:blipFill>
+                  <pic:spPr>
+                    <a:xfrm>
+                      <a:off x="0" y="0"/>
+                      <a:ext cx="7167922" cy="1326315"/>
+                    </a:xfrm>
+                    <a:prstGeom prst="rect">
+                      <a:avLst/>
+                    </a:prstGeom>
+                  </pic:spPr>
+                </pic:pic>
+              </a:graphicData>
+            </a:graphic>
+          </wp:inline>
+        </w:drawing>
+      </w:r>
+    </w:p>
+    <w:p>
+      <w:pPr>
+        <w:spacing w:after="0"/>
+        <w:ind w:left="-1276"/>
+        <w:jc w:val="both"/>
+        <w:rPr>
+          <w:rFonts w:ascii="Times New Roman" w:hAnsi="Times New Roman" w:cs="Times New Roman"/>
+          <w:sz w:val="28"/>
+          <w:szCs w:val="28"/>
+        </w:rPr>
+      </w:pPr>
+    </w:p>
+    <w:p>
+      <w:pPr>
+        <w:spacing w:after="0"/>
+        <w:ind w:firstLine="567"/>
+        <w:jc w:val="both"/>
+        <w:rPr>
+          <w:rFonts w:ascii="Times New Roman" w:hAnsi="Times New Roman" w:cs="Times New Roman"/>
+          <w:sz w:val="28"/>
+          <w:szCs w:val="28"/>
+          <w:lang w:val="en-US"/>
+        </w:rPr>
+      </w:pPr>
+      <w:r>
+        <w:rPr>
+          <w:rFonts w:ascii="Times New Roman" w:hAnsi="Times New Roman" w:cs="Times New Roman"/>
+          <w:sz w:val="28"/>
+          <w:szCs w:val="28"/>
+        </w:rPr>
+        <w:t xml:space="preserve">Эти предупреждения связаны с тем, что </w:t>
+      </w:r>
+      <w:r>
+        <w:rPr>
+          <w:rFonts w:ascii="Times New Roman" w:hAnsi="Times New Roman" w:cs="Times New Roman"/>
+          <w:sz w:val="28"/>
+          <w:szCs w:val="28"/>
+          <w:lang w:val="en-US"/>
+        </w:rPr>
+        <w:t>Spring</w:t>
+      </w:r>
+      <w:r>
+        <w:rPr>
+          <w:rFonts w:ascii="Times New Roman" w:hAnsi="Times New Roman" w:cs="Times New Roman"/>
+          <w:sz w:val="28"/>
+          <w:szCs w:val="28"/>
+        </w:rPr>
+        <w:t xml:space="preserve"> </w:t>
+      </w:r>
+      <w:r>
+        <w:rPr>
+          <w:rFonts w:ascii="Times New Roman" w:hAnsi="Times New Roman" w:cs="Times New Roman"/>
+          <w:sz w:val="28"/>
+          <w:szCs w:val="28"/>
+        </w:rPr>
+        <w:t xml:space="preserve">внедряет и управляет полями, которые аннотированы как </w:t>
+      </w:r>
+      <w:r>
+        <w:rPr>
+          <w:rFonts w:ascii="Times New Roman" w:hAnsi="Times New Roman" w:cs="Times New Roman"/>
+          <w:sz w:val="28"/>
+          <w:szCs w:val="28"/>
+        </w:rPr>
+        <w:t>@</w:t>
+      </w:r>
+      <w:r>
+        <w:rPr>
+          <w:rFonts w:ascii="Times New Roman" w:hAnsi="Times New Roman" w:cs="Times New Roman"/>
+          <w:sz w:val="28"/>
+          <w:szCs w:val="28"/>
+          <w:lang w:val="en-US"/>
+        </w:rPr>
+        <w:t>Service</w:t>
+      </w:r>
+      <w:r>
+        <w:rPr>
+          <w:rFonts w:ascii="Times New Roman" w:hAnsi="Times New Roman" w:cs="Times New Roman"/>
+          <w:sz w:val="28"/>
+          <w:szCs w:val="28"/>
+        </w:rPr>
+        <w:t xml:space="preserve"> </w:t>
+      </w:r>
+      <w:r>
+        <w:rPr>
+          <w:rFonts w:ascii="Times New Roman" w:hAnsi="Times New Roman" w:cs="Times New Roman"/>
+          <w:sz w:val="28"/>
+          <w:szCs w:val="28"/>
+        </w:rPr>
+        <w:t xml:space="preserve">или </w:t>
+      </w:r>
+      <w:r>
+        <w:rPr>
+          <w:rFonts w:ascii="Times New Roman" w:hAnsi="Times New Roman" w:cs="Times New Roman"/>
+          <w:sz w:val="28"/>
+          <w:szCs w:val="28"/>
+        </w:rPr>
+        <w:t>@</w:t>
+      </w:r>
+      <w:r>
+        <w:rPr>
+          <w:rFonts w:ascii="Times New Roman" w:hAnsi="Times New Roman" w:cs="Times New Roman"/>
+          <w:sz w:val="28"/>
+          <w:szCs w:val="28"/>
+          <w:lang w:val="en-US"/>
+        </w:rPr>
+        <w:t>Repository</w:t>
+      </w:r>
+      <w:r>
+        <w:rPr>
+          <w:rFonts w:ascii="Times New Roman" w:hAnsi="Times New Roman" w:cs="Times New Roman"/>
+          <w:sz w:val="28"/>
+          <w:szCs w:val="28"/>
+        </w:rPr>
+        <w:t xml:space="preserve">. </w:t>
+      </w:r>
+    </w:p>
+    <w:p>
+      <w:pPr>
+        <w:spacing w:after="0"/>
+        <w:ind w:firstLine="567"/>
+        <w:jc w:val="center"/>
+        <w:rPr>
+          <w:rFonts w:ascii="Times New Roman" w:hAnsi="Times New Roman" w:cs="Times New Roman"/>
+          <w:sz w:val="28"/>
+          <w:szCs w:val="28"/>
+          <w:lang w:val="en-US"/>
+        </w:rPr>
+      </w:pPr>
+      <w:r>
+        <w:rPr>
+          <w:rFonts w:ascii="Times New Roman" w:hAnsi="Times New Roman" w:cs="Times New Roman"/>
+          <w:sz w:val="28"/>
+          <w:szCs w:val="28"/>
+          <w:lang w:val="en-US"/>
+        </w:rPr>
+        <w:drawing>
+          <wp:inline distT="0" distB="0" distL="0" distR="0" wp14:anchorId="69473400" wp14:editId="5FB8377D">
+            <wp:extent cx="3261643" cy="1425063"/>
+            <wp:effectExtent l="0" t="0" r="0" b="3810"/>
+            <wp:docPr id="661130506" name="Рисунок 1" descr="Изображение выглядит как текст, снимок экрана, Шрифт&#10;&#10;Содержимое, созданное искусственным интеллектом, может быть неверным."/>
+            <wp:cNvGraphicFramePr>
+              <a:graphicFrameLocks xmlns:a="http://schemas.openxmlformats.org/drawingml/2006/main" noChangeAspect="1"/>
+            </wp:cNvGraphicFramePr>
+            <a:graphic xmlns:a="http://schemas.openxmlformats.org/drawingml/2006/main">
+              <a:graphicData uri="http://schemas.openxmlformats.org/drawingml/2006/picture">
+                <pic:pic xmlns:pic="http://schemas.openxmlformats.org/drawingml/2006/picture">
+                  <pic:nvPicPr>
+                    <pic:cNvPr id="661130506" name="Рисунок 1" descr="Изображение выглядит как текст, снимок экрана, Шрифт&#10;&#10;Содержимое, созданное искусственным интеллектом, может быть неверным."/>
+                    <pic:cNvPicPr/>
+                  </pic:nvPicPr>
+                  <pic:blipFill>
+                    <a:blip r:embed="rId9"/>
+                    <a:stretch>
+                      <a:fillRect/>
+                    </a:stretch>
+                  </pic:blipFill>
+                  <pic:spPr>
+                    <a:xfrm>
+                      <a:off x="0" y="0"/>
+                      <a:ext cx="3261643" cy="1425063"/>
+                    </a:xfrm>
+                    <a:prstGeom prst="rect">
+                      <a:avLst/>
+                    </a:prstGeom>
+                  </pic:spPr>
+                </pic:pic>
+              </a:graphicData>
+            </a:graphic>
+          </wp:inline>
+        </w:drawing>
+      </w:r>
+    </w:p>
+    <w:p>
+      <w:pPr>
+        <w:spacing w:after="0"/>
+        <w:ind w:firstLine="567"/>
+        <w:jc w:val="center"/>
+        <w:rPr>
+          <w:rFonts w:ascii="Times New Roman" w:hAnsi="Times New Roman" w:cs="Times New Roman"/>
+          <w:sz w:val="28"/>
+          <w:szCs w:val="28"/>
+          <w:lang w:val="en-US"/>
+        </w:rPr>
+      </w:pPr>
+      <w:r>
+        <w:rPr>
+          <w:rFonts w:ascii="Times New Roman" w:hAnsi="Times New Roman" w:cs="Times New Roman"/>
+          <w:sz w:val="28"/>
+          <w:szCs w:val="28"/>
+          <w:lang w:val="en-US"/>
+        </w:rPr>
+        <w:drawing>
+          <wp:inline distT="0" distB="0" distL="0" distR="0" wp14:anchorId="7CD3EC1A" wp14:editId="7EBEC56C">
+            <wp:extent cx="3254022" cy="1379340"/>
+            <wp:effectExtent l="0" t="0" r="3810" b="0"/>
+            <wp:docPr id="312715621" name="Рисунок 1" descr="Изображение выглядит как текст, Шрифт, снимок экрана&#10;&#10;Содержимое, созданное искусственным интеллектом, может быть неверным."/>
+            <wp:cNvGraphicFramePr>
+              <a:graphicFrameLocks xmlns:a="http://schemas.openxmlformats.org/drawingml/2006/main" noChangeAspect="1"/>
+            </wp:cNvGraphicFramePr>
+            <a:graphic xmlns:a="http://schemas.openxmlformats.org/drawingml/2006/main">
+              <a:graphicData uri="http://schemas.openxmlformats.org/drawingml/2006/picture">
+                <pic:pic xmlns:pic="http://schemas.openxmlformats.org/drawingml/2006/picture">
+                  <pic:nvPicPr>
+                    <pic:cNvPr id="312715621" name="Рисунок 1" descr="Изображение выглядит как текст, Шрифт, снимок экрана&#10;&#10;Содержимое, созданное искусственным интеллектом, может быть неверным."/>
+                    <pic:cNvPicPr/>
+                  </pic:nvPicPr>
+                  <pic:blipFill>
+                    <a:blip r:embed="rId10"/>
+                    <a:stretch>
+                      <a:fillRect/>
+                    </a:stretch>
+                  </pic:blipFill>
+                  <pic:spPr>
+                    <a:xfrm>
+                      <a:off x="0" y="0"/>
+                      <a:ext cx="3254022" cy="1379340"/>
+                    </a:xfrm>
+                    <a:prstGeom prst="rect">
+                      <a:avLst/>
+                    </a:prstGeom>
+                  </pic:spPr>
+                </pic:pic>
+              </a:graphicData>
+            </a:graphic>
+          </wp:inline>
+        </w:drawing>
+      </w:r>
+    </w:p>
+    <w:p>
+      <w:pPr>
+        <w:spacing w:after="0"/>
+        <w:ind w:firstLine="567"/>
+        <w:jc w:val="center"/>
+        <w:rPr>
+          <w:rFonts w:ascii="Times New Roman" w:hAnsi="Times New Roman" w:cs="Times New Roman"/>
+          <w:sz w:val="28"/>
+          <w:szCs w:val="28"/>
+          <w:lang w:val="en-US"/>
+        </w:rPr>
+      </w:pPr>
+      <w:r>
+        <w:rPr>
+          <w:rFonts w:ascii="Times New Roman" w:hAnsi="Times New Roman" w:cs="Times New Roman"/>
+          <w:sz w:val="28"/>
+          <w:szCs w:val="28"/>
+          <w:lang w:val="en-US"/>
+        </w:rPr>
+        <w:drawing>
+          <wp:inline distT="0" distB="0" distL="0" distR="0" wp14:anchorId="7905DFBE" wp14:editId="5A3C72C5">
+            <wp:extent cx="4938188" cy="1280271"/>
+            <wp:effectExtent l="0" t="0" r="0" b="0"/>
+            <wp:docPr id="1435956959" name="Рисунок 1" descr="Изображение выглядит как текст, снимок экрана, Шрифт&#10;&#10;Содержимое, созданное искусственным интеллектом, может быть неверным."/>
+            <wp:cNvGraphicFramePr>
+              <a:graphicFrameLocks xmlns:a="http://schemas.openxmlformats.org/drawingml/2006/main" noChangeAspect="1"/>
+            </wp:cNvGraphicFramePr>
+            <a:graphic xmlns:a="http://schemas.openxmlformats.org/drawingml/2006/main">
+              <a:graphicData uri="http://schemas.openxmlformats.org/drawingml/2006/picture">
+                <pic:pic xmlns:pic="http://schemas.openxmlformats.org/drawingml/2006/picture">
+                  <pic:nvPicPr>
+                    <pic:cNvPr id="1435956959" name="Рисунок 1" descr="Изображение выглядит как текст, снимок экрана, Шрифт&#10;&#10;Содержимое, созданное искусственным интеллектом, может быть неверным."/>
+                    <pic:cNvPicPr/>
+                  </pic:nvPicPr>
+                  <pic:blipFill>
+                    <a:blip r:embed="rId11"/>
+                    <a:stretch>
+                      <a:fillRect/>
+                    </a:stretch>
+                  </pic:blipFill>
+                  <pic:spPr>
+                    <a:xfrm>
+                      <a:off x="0" y="0"/>
+                      <a:ext cx="4938188" cy="1280271"/>
+                    </a:xfrm>
+                    <a:prstGeom prst="rect">
+                      <a:avLst/>
+                    </a:prstGeom>
+                  </pic:spPr>
+                </pic:pic>
+              </a:graphicData>
+            </a:graphic>
+          </wp:inline>
+        </w:drawing>
+      </w:r>
+    </w:p>
+    <w:p>
+      <w:pPr>
+        <w:spacing w:after="0"/>
+        <w:ind w:firstLine="567"/>
+        <w:jc w:val="both"/>
+        <w:rPr>
+          <w:rFonts w:ascii="Times New Roman" w:hAnsi="Times New Roman" w:cs="Times New Roman"/>
+          <w:sz w:val="28"/>
+          <w:szCs w:val="28"/>
+        </w:rPr>
+      </w:pPr>
+    </w:p>
+    <w:p>
+      <w:pPr>
+        <w:spacing w:after="0"/>
+        <w:ind w:firstLine="567"/>
+        <w:jc w:val="both"/>
+        <w:rPr>
+          <w:rFonts w:ascii="Times New Roman" w:hAnsi="Times New Roman" w:cs="Times New Roman"/>
+          <w:sz w:val="28"/>
+          <w:szCs w:val="28"/>
+        </w:rPr>
+      </w:pPr>
+      <w:r>
+        <w:rPr>
+          <w:rFonts w:ascii="Times New Roman" w:hAnsi="Times New Roman" w:cs="Times New Roman"/>
+          <w:sz w:val="28"/>
+          <w:szCs w:val="28"/>
+        </w:rPr>
+        <w:lastRenderedPageBreak/>
+        <w:t xml:space="preserve">Однако с точки зрения </w:t>
+      </w:r>
+      <w:r>
+        <w:rPr>
+          <w:rFonts w:ascii="Times New Roman" w:hAnsi="Times New Roman" w:cs="Times New Roman"/>
+          <w:sz w:val="28"/>
+          <w:szCs w:val="28"/>
+        </w:rPr>
+        <w:t xml:space="preserve">архитектуры приложений </w:t>
+      </w:r>
+      <w:r>
+        <w:rPr>
+          <w:rFonts w:ascii="Times New Roman" w:hAnsi="Times New Roman" w:cs="Times New Roman"/>
+          <w:sz w:val="28"/>
+          <w:szCs w:val="28"/>
+          <w:lang w:val="en-US"/>
+        </w:rPr>
+        <w:t>Spring</w:t>
+      </w:r>
+      <w:r>
+        <w:rPr>
+          <w:rFonts w:ascii="Times New Roman" w:hAnsi="Times New Roman" w:cs="Times New Roman"/>
+          <w:sz w:val="28"/>
+          <w:szCs w:val="28"/>
+        </w:rPr>
+        <w:t xml:space="preserve"> </w:t>
+      </w:r>
+      <w:r>
+        <w:rPr>
+          <w:rFonts w:ascii="Times New Roman" w:hAnsi="Times New Roman" w:cs="Times New Roman"/>
+          <w:sz w:val="28"/>
+          <w:szCs w:val="28"/>
+          <w:lang w:val="en-US"/>
+        </w:rPr>
+        <w:t>Boot</w:t>
+      </w:r>
+      <w:r>
+        <w:rPr>
+          <w:rFonts w:ascii="Times New Roman" w:hAnsi="Times New Roman" w:cs="Times New Roman"/>
+          <w:sz w:val="28"/>
+          <w:szCs w:val="28"/>
+        </w:rPr>
+        <w:t xml:space="preserve"> это является нормальной практикой. И поэтому я считаю, что эти предупреждения ложны. Чтобы </w:t>
+      </w:r>
+      <w:proofErr w:type="spellStart"/>
+      <w:r>
+        <w:rPr>
+          <w:rFonts w:ascii="Times New Roman" w:hAnsi="Times New Roman" w:cs="Times New Roman"/>
+          <w:sz w:val="28"/>
+          <w:szCs w:val="28"/>
+          <w:lang w:val="en-US"/>
+        </w:rPr>
+        <w:t>spotBugs</w:t>
+      </w:r>
+      <w:proofErr w:type="spellEnd"/>
+      <w:r>
+        <w:rPr>
+          <w:rFonts w:ascii="Times New Roman" w:hAnsi="Times New Roman" w:cs="Times New Roman"/>
+          <w:sz w:val="28"/>
+          <w:szCs w:val="28"/>
+        </w:rPr>
+        <w:t xml:space="preserve"> </w:t>
+      </w:r>
+      <w:r>
+        <w:rPr>
+          <w:rFonts w:ascii="Times New Roman" w:hAnsi="Times New Roman" w:cs="Times New Roman"/>
+          <w:sz w:val="28"/>
+          <w:szCs w:val="28"/>
+        </w:rPr>
+        <w:t xml:space="preserve">их игнорировал, я создал файл </w:t>
+      </w:r>
+      <w:proofErr w:type="spellStart"/>
+      <w:r>
+        <w:rPr>
+          <w:rFonts w:ascii="Times New Roman" w:hAnsi="Times New Roman" w:cs="Times New Roman"/>
+          <w:sz w:val="28"/>
+          <w:szCs w:val="28"/>
+          <w:lang w:val="en-US"/>
+        </w:rPr>
+        <w:t>spotbugs</w:t>
+      </w:r>
+      <w:proofErr w:type="spellEnd"/>
+      <w:r>
+        <w:rPr>
+          <w:rFonts w:ascii="Times New Roman" w:hAnsi="Times New Roman" w:cs="Times New Roman"/>
+          <w:sz w:val="28"/>
+          <w:szCs w:val="28"/>
+        </w:rPr>
+        <w:t>-</w:t>
+      </w:r>
+      <w:r>
+        <w:rPr>
+          <w:rFonts w:ascii="Times New Roman" w:hAnsi="Times New Roman" w:cs="Times New Roman"/>
+          <w:sz w:val="28"/>
+          <w:szCs w:val="28"/>
+          <w:lang w:val="en-US"/>
+        </w:rPr>
+        <w:t>exclude</w:t>
+      </w:r>
+      <w:r>
+        <w:rPr>
+          <w:rFonts w:ascii="Times New Roman" w:hAnsi="Times New Roman" w:cs="Times New Roman"/>
+          <w:sz w:val="28"/>
+          <w:szCs w:val="28"/>
+        </w:rPr>
+        <w:t>.</w:t>
+      </w:r>
+      <w:r>
+        <w:rPr>
+          <w:rFonts w:ascii="Times New Roman" w:hAnsi="Times New Roman" w:cs="Times New Roman"/>
+          <w:sz w:val="28"/>
+          <w:szCs w:val="28"/>
+          <w:lang w:val="en-US"/>
+        </w:rPr>
+        <w:t>xml</w:t>
+      </w:r>
+      <w:r>
+        <w:rPr>
+          <w:rFonts w:ascii="Times New Roman" w:hAnsi="Times New Roman" w:cs="Times New Roman"/>
+          <w:sz w:val="28"/>
+          <w:szCs w:val="28"/>
+        </w:rPr>
+        <w:t xml:space="preserve"> </w:t>
+      </w:r>
+      <w:r>
+        <w:rPr>
+          <w:rFonts w:ascii="Times New Roman" w:hAnsi="Times New Roman" w:cs="Times New Roman"/>
+          <w:sz w:val="28"/>
+          <w:szCs w:val="28"/>
+        </w:rPr>
+        <w:t>с содержимым:</w:t>
+      </w:r>
+    </w:p>
+    <w:p>
+      <w:pPr>
+        <w:spacing w:after="0"/>
+        <w:ind w:firstLine="567"/>
+        <w:jc w:val="center"/>
+        <w:rPr>
+          <w:rFonts w:ascii="Times New Roman" w:hAnsi="Times New Roman" w:cs="Times New Roman"/>
+          <w:sz w:val="28"/>
+          <w:szCs w:val="28"/>
+        </w:rPr>
+      </w:pPr>
+      <w:r>
+        <w:rPr>
+          <w:rFonts w:ascii="Times New Roman" w:hAnsi="Times New Roman" w:cs="Times New Roman"/>
+          <w:sz w:val="28"/>
+          <w:szCs w:val="28"/>
+          <w:lang w:val="en-US"/>
+        </w:rPr>
+        <w:drawing>
+          <wp:inline distT="0" distB="0" distL="0" distR="0" wp14:anchorId="7E6ABF26" wp14:editId="6034195A">
+            <wp:extent cx="4701947" cy="2385267"/>
+            <wp:effectExtent l="0" t="0" r="3810" b="0"/>
+            <wp:docPr id="447657045" name="Рисунок 1"/>
+            <wp:cNvGraphicFramePr>
+              <a:graphicFrameLocks xmlns:a="http://schemas.openxmlformats.org/drawingml/2006/main" noChangeAspect="1"/>
+            </wp:cNvGraphicFramePr>
+            <a:graphic xmlns:a="http://schemas.openxmlformats.org/drawingml/2006/main">
+              <a:graphicData uri="http://schemas.openxmlformats.org/drawingml/2006/picture">
+                <pic:pic xmlns:pic="http://schemas.openxmlformats.org/drawingml/2006/picture">
+                  <pic:nvPicPr>
+                    <pic:cNvPr id="447657045" name=""/>
+                    <pic:cNvPicPr/>
+                  </pic:nvPicPr>
+                  <pic:blipFill>
+                    <a:blip r:embed="rId12"/>
+                    <a:stretch>
+                      <a:fillRect/>
+                    </a:stretch>
+                  </pic:blipFill>
+                  <pic:spPr>
+                    <a:xfrm>
+                      <a:off x="0" y="0"/>
+                      <a:ext cx="4701947" cy="2385267"/>
+                    </a:xfrm>
+                    <a:prstGeom prst="rect">
+                      <a:avLst/>
+                    </a:prstGeom>
+                  </pic:spPr>
+                </pic:pic>
+              </a:graphicData>
+            </a:graphic>
+          </wp:inline>
+        </w:drawing>
+      </w:r>
+    </w:p>
+    <w:p>
+      <w:pPr>
+        <w:spacing w:after="0"/>
+        <w:ind w:firstLine="567"/>
+        <w:rPr>
+          <w:rFonts w:ascii="Times New Roman" w:hAnsi="Times New Roman" w:cs="Times New Roman"/>
+          <w:sz w:val="28"/>
+          <w:szCs w:val="28"/>
+        </w:rPr>
+      </w:pPr>
+    </w:p>
+    <w:p>
+      <w:pPr>
+        <w:spacing w:after="0"/>
+        <w:ind w:firstLine="567"/>
+        <w:rPr>
+          <w:rFonts w:ascii="Times New Roman" w:hAnsi="Times New Roman" w:cs="Times New Roman"/>
+          <w:sz w:val="28"/>
+          <w:szCs w:val="28"/>
+        </w:rPr>
+      </w:pPr>
+      <w:r>
+        <w:rPr>
+          <w:rFonts w:ascii="Times New Roman" w:hAnsi="Times New Roman" w:cs="Times New Roman"/>
+          <w:sz w:val="28"/>
+          <w:szCs w:val="28"/>
+        </w:rPr>
+        <w:t xml:space="preserve">А также добавил в фильтр этот файл в </w:t>
+      </w:r>
+      <w:proofErr w:type="gramStart"/>
+      <w:r>
+        <w:rPr>
+          <w:rFonts w:ascii="Times New Roman" w:hAnsi="Times New Roman" w:cs="Times New Roman"/>
+          <w:sz w:val="28"/>
+          <w:szCs w:val="28"/>
+          <w:lang w:val="en-US"/>
+        </w:rPr>
+        <w:t>build</w:t>
+      </w:r>
+      <w:r>
+        <w:rPr>
+          <w:rFonts w:ascii="Times New Roman" w:hAnsi="Times New Roman" w:cs="Times New Roman"/>
+          <w:sz w:val="28"/>
+          <w:szCs w:val="28"/>
+        </w:rPr>
+        <w:t>.</w:t>
+      </w:r>
+      <w:proofErr w:type="spellStart"/>
+      <w:r>
+        <w:rPr>
+          <w:rFonts w:ascii="Times New Roman" w:hAnsi="Times New Roman" w:cs="Times New Roman"/>
+          <w:sz w:val="28"/>
+          <w:szCs w:val="28"/>
+          <w:lang w:val="en-US"/>
+        </w:rPr>
+        <w:t>gradle</w:t>
+      </w:r>
+      <w:proofErr w:type="spellEnd"/>
+      <w:proofErr w:type="gramEnd"/>
+      <w:r>
+        <w:rPr>
+          <w:rFonts w:ascii="Times New Roman" w:hAnsi="Times New Roman" w:cs="Times New Roman"/>
+          <w:sz w:val="28"/>
+          <w:szCs w:val="28"/>
+        </w:rPr>
+        <w:t>:</w:t>
+      </w:r>
+    </w:p>
+    <w:p>
+      <w:pPr>
+        <w:spacing w:after="0"/>
+        <w:ind w:firstLine="567"/>
+        <w:jc w:val="center"/>
+        <w:rPr>
+          <w:rFonts w:ascii="Times New Roman" w:hAnsi="Times New Roman" w:cs="Times New Roman"/>
+          <w:sz w:val="28"/>
+          <w:szCs w:val="28"/>
+        </w:rPr>
+      </w:pPr>
+      <w:r>
+        <w:rPr>
+          <w:rFonts w:ascii="Times New Roman" w:hAnsi="Times New Roman" w:cs="Times New Roman"/>
+          <w:sz w:val="28"/>
+          <w:szCs w:val="28"/>
+        </w:rPr>
+        <w:drawing>
+          <wp:inline distT="0" distB="0" distL="0" distR="0" wp14:anchorId="204CD015" wp14:editId="3DD76B47">
+            <wp:extent cx="4458086" cy="708721"/>
+            <wp:effectExtent l="0" t="0" r="0" b="0"/>
+            <wp:docPr id="1075322912" name="Рисунок 1"/>
+            <wp:cNvGraphicFramePr>
+              <a:graphicFrameLocks xmlns:a="http://schemas.openxmlformats.org/drawingml/2006/main" noChangeAspect="1"/>
+            </wp:cNvGraphicFramePr>
+            <a:graphic xmlns:a="http://schemas.openxmlformats.org/drawingml/2006/main">
+              <a:graphicData uri="http://schemas.openxmlformats.org/drawingml/2006/picture">
+                <pic:pic xmlns:pic="http://schemas.openxmlformats.org/drawingml/2006/picture">
+                  <pic:nvPicPr>
+                    <pic:cNvPr id="1075322912" name=""/>
+                    <pic:cNvPicPr/>
+                  </pic:nvPicPr>
+                  <pic:blipFill>
+                    <a:blip r:embed="rId13"/>
+                    <a:stretch>
+                      <a:fillRect/>
+                    </a:stretch>
+                  </pic:blipFill>
+                  <pic:spPr>
+                    <a:xfrm>
+                      <a:off x="0" y="0"/>
+                      <a:ext cx="4458086" cy="708721"/>
+                    </a:xfrm>
+                    <a:prstGeom prst="rect">
+                      <a:avLst/>
+                    </a:prstGeom>
+                  </pic:spPr>
+                </pic:pic>
+              </a:graphicData>
+            </a:graphic>
+          </wp:inline>
+        </w:drawing>
+      </w:r>
+    </w:p>
+    <w:p>
+      <w:pPr>
+        <w:spacing w:after="0"/>
+        <w:ind w:firstLine="567"/>
+        <w:jc w:val="center"/>
+        <w:rPr>
+          <w:rFonts w:ascii="Times New Roman" w:hAnsi="Times New Roman" w:cs="Times New Roman"/>
+          <w:sz w:val="28"/>
+          <w:szCs w:val="28"/>
+        </w:rPr>
+      </w:pPr>
+    </w:p>
+    <w:p>
+      <w:pPr>
+        <w:spacing w:after="0"/>
+        <w:ind w:firstLine="567"/>
+        <w:jc w:val="center"/>
+        <w:rPr>
+          <w:rFonts w:ascii="Times New Roman" w:hAnsi="Times New Roman" w:cs="Times New Roman"/>
+          <w:b/>
+          <w:bCs/>
+          <w:sz w:val="28"/>
+          <w:szCs w:val="28"/>
+          <w:lang w:val="en-US"/>
+        </w:rPr>
+      </w:pPr>
+      <w:r>
+        <w:rPr>
+          <w:rFonts w:ascii="Times New Roman" w:hAnsi="Times New Roman" w:cs="Times New Roman"/>
+          <w:b/>
+          <w:bCs/>
+          <w:sz w:val="28"/>
+          <w:szCs w:val="28"/>
+        </w:rPr>
+        <w:t>Проверка зависимостей с</w:t>
+      </w:r>
+      <w:r>
+        <w:rPr>
+          <w:rFonts w:ascii="Times New Roman" w:hAnsi="Times New Roman" w:cs="Times New Roman"/>
+          <w:b/>
+          <w:bCs/>
+          <w:sz w:val="28"/>
+          <w:szCs w:val="28"/>
+          <w:lang w:val="en-US"/>
+        </w:rPr>
+        <w:t xml:space="preserve"> </w:t>
+      </w:r>
+      <w:r>
+        <w:rPr>
+          <w:rFonts w:ascii="Times New Roman" w:hAnsi="Times New Roman" w:cs="Times New Roman"/>
+          <w:b/>
+          <w:bCs/>
+          <w:sz w:val="28"/>
+          <w:szCs w:val="28"/>
+        </w:rPr>
+        <w:t xml:space="preserve">использованием </w:t>
+      </w:r>
+      <w:proofErr w:type="spellStart"/>
+      <w:r>
+        <w:rPr>
+          <w:rFonts w:ascii="Times New Roman" w:hAnsi="Times New Roman" w:cs="Times New Roman"/>
+          <w:b/>
+          <w:bCs/>
+          <w:sz w:val="28"/>
+          <w:szCs w:val="28"/>
+          <w:lang w:val="en-US"/>
+        </w:rPr>
+        <w:t>Snyk</w:t>
+      </w:r>
+      <w:proofErr w:type="spellEnd"/>
+    </w:p>
+    <w:p>
+      <w:pPr>
+        <w:spacing w:after="0"/>
+        <w:ind w:firstLine="567"/>
+        <w:jc w:val="center"/>
+        <w:rPr>
+          <w:rFonts w:ascii="Times New Roman" w:hAnsi="Times New Roman" w:cs="Times New Roman"/>
+          <w:b/>
+          <w:bCs/>
+          <w:sz w:val="28"/>
+          <w:szCs w:val="28"/>
+          <w:lang w:val="en-US"/>
+        </w:rPr>
+      </w:pPr>
+    </w:p>
+    <w:p>
+      <w:pPr>
+        <w:spacing w:after="0"/>
+        <w:ind w:firstLine="567"/>
+        <w:rPr>
+          <w:rFonts w:ascii="Times New Roman" w:hAnsi="Times New Roman" w:cs="Times New Roman"/>
+          <w:sz w:val="28"/>
+          <w:szCs w:val="28"/>
+        </w:rPr>
+      </w:pPr>
+      <w:r>
+        <w:rPr>
+          <w:rFonts w:ascii="Times New Roman" w:hAnsi="Times New Roman" w:cs="Times New Roman"/>
+          <w:sz w:val="28"/>
+          <w:szCs w:val="28"/>
+        </w:rPr>
+        <w:t xml:space="preserve">При первом запуске </w:t>
+      </w:r>
+      <w:proofErr w:type="spellStart"/>
+      <w:r>
+        <w:rPr>
+          <w:rFonts w:ascii="Times New Roman" w:hAnsi="Times New Roman" w:cs="Times New Roman"/>
+          <w:sz w:val="28"/>
+          <w:szCs w:val="28"/>
+          <w:lang w:val="en-US"/>
+        </w:rPr>
+        <w:t>Snyk</w:t>
+      </w:r>
+      <w:proofErr w:type="spellEnd"/>
+      <w:r>
+        <w:rPr>
+          <w:rFonts w:ascii="Times New Roman" w:hAnsi="Times New Roman" w:cs="Times New Roman"/>
+          <w:sz w:val="28"/>
+          <w:szCs w:val="28"/>
+        </w:rPr>
+        <w:t xml:space="preserve"> было выведено очень много логов:</w:t>
+      </w:r>
+    </w:p>
+    <w:p>
+      <w:pPr>
+        <w:spacing w:after="0"/>
+        <w:ind w:left="-709"/>
+        <w:rPr>
+          <w:rFonts w:ascii="Times New Roman" w:hAnsi="Times New Roman" w:cs="Times New Roman"/>
+          <w:sz w:val="28"/>
+          <w:szCs w:val="28"/>
+        </w:rPr>
+      </w:pPr>
+      <w:r>
+        <w:rPr>
+          <w:rFonts w:ascii="Times New Roman" w:hAnsi="Times New Roman" w:cs="Times New Roman"/>
+          <w:sz w:val="28"/>
+          <w:szCs w:val="28"/>
+        </w:rPr>
+        <w:br/>
+      </w:r>
+      <w:r>
+        <w:rPr>
+          <w:rFonts w:ascii="Times New Roman" w:hAnsi="Times New Roman" w:cs="Times New Roman"/>
+          <w:sz w:val="28"/>
+          <w:szCs w:val="28"/>
+        </w:rPr>
+        <w:drawing>
+          <wp:inline distT="0" distB="0" distL="0" distR="0" wp14:anchorId="2A6C099F" wp14:editId="05A2F7CA">
+            <wp:extent cx="6538985" cy="2941320"/>
+            <wp:effectExtent l="0" t="0" r="0" b="0"/>
+            <wp:docPr id="612186603" name="Рисунок 1"/>
+            <wp:cNvGraphicFramePr>
+              <a:graphicFrameLocks xmlns:a="http://schemas.openxmlformats.org/drawingml/2006/main" noChangeAspect="1"/>
+            </wp:cNvGraphicFramePr>
+            <a:graphic xmlns:a="http://schemas.openxmlformats.org/drawingml/2006/main">
+              <a:graphicData uri="http://schemas.openxmlformats.org/drawingml/2006/picture">
+                <pic:pic xmlns:pic="http://schemas.openxmlformats.org/drawingml/2006/picture">
+                  <pic:nvPicPr>
+                    <pic:cNvPr id="612186603" name=""/>
+                    <pic:cNvPicPr/>
+                  </pic:nvPicPr>
+                  <pic:blipFill>
+                    <a:blip r:embed="rId14"/>
+                    <a:stretch>
+                      <a:fillRect/>
+                    </a:stretch>
+                  </pic:blipFill>
+                  <pic:spPr>
+                    <a:xfrm>
+                      <a:off x="0" y="0"/>
+                      <a:ext cx="6543140" cy="2943189"/>
+                    </a:xfrm>
+                    <a:prstGeom prst="rect">
+                      <a:avLst/>
+                    </a:prstGeom>
+                  </pic:spPr>
+                </pic:pic>
+              </a:graphicData>
+            </a:graphic>
+          </wp:inline>
+        </w:drawing>
+      </w:r>
+    </w:p>
+    <w:p>
+      <w:pPr>
+        <w:spacing w:after="0"/>
+        <w:ind w:left="-709"/>
+        <w:rPr>
+          <w:rFonts w:ascii="Times New Roman" w:hAnsi="Times New Roman" w:cs="Times New Roman"/>
+          <w:sz w:val="28"/>
+          <w:szCs w:val="28"/>
+        </w:rPr>
+      </w:pPr>
+    </w:p>
+    <w:p>
+      <w:pPr>
+        <w:spacing w:after="0"/>
+        <w:ind w:left="-709"/>
+        <w:rPr>
+          <w:rFonts w:ascii="Times New Roman" w:hAnsi="Times New Roman" w:cs="Times New Roman"/>
+          <w:sz w:val="28"/>
+          <w:szCs w:val="28"/>
+        </w:rPr>
+      </w:pPr>
+    </w:p>
+    <w:p>
+      <w:pPr>
+        <w:spacing w:after="0"/>
+        <w:ind w:left="-709"/>
+        <w:rPr>
+          <w:rFonts w:ascii="Times New Roman" w:hAnsi="Times New Roman" w:cs="Times New Roman"/>
+          <w:sz w:val="28"/>
+          <w:szCs w:val="28"/>
+        </w:rPr>
+      </w:pPr>
+    </w:p>
+    <w:p>
+      <w:pPr>
+        <w:spacing w:after="0"/>
+        <w:ind w:left="-709"/>
+        <w:rPr>
+          <w:rFonts w:ascii="Times New Roman" w:hAnsi="Times New Roman" w:cs="Times New Roman"/>
+          <w:sz w:val="28"/>
+          <w:szCs w:val="28"/>
+        </w:rPr>
+      </w:pPr>
+      <w:r>
+        <w:rPr>
+          <w:rFonts w:ascii="Times New Roman" w:hAnsi="Times New Roman" w:cs="Times New Roman"/>
+          <w:sz w:val="28"/>
+          <w:szCs w:val="28"/>
+        </w:rPr>
+        <w:lastRenderedPageBreak/>
+        <w:drawing>
+          <wp:inline distT="0" distB="0" distL="0" distR="0" wp14:anchorId="4BB97095" wp14:editId="58D4DDB5">
+            <wp:extent cx="6576060" cy="4110125"/>
+            <wp:effectExtent l="0" t="0" r="0" b="5080"/>
+            <wp:docPr id="762886297" name="Рисунок 1"/>
+            <wp:cNvGraphicFramePr>
+              <a:graphicFrameLocks xmlns:a="http://schemas.openxmlformats.org/drawingml/2006/main" noChangeAspect="1"/>
+            </wp:cNvGraphicFramePr>
+            <a:graphic xmlns:a="http://schemas.openxmlformats.org/drawingml/2006/main">
+              <a:graphicData uri="http://schemas.openxmlformats.org/drawingml/2006/picture">
+                <pic:pic xmlns:pic="http://schemas.openxmlformats.org/drawingml/2006/picture">
+                  <pic:nvPicPr>
+                    <pic:cNvPr id="762886297" name=""/>
+                    <pic:cNvPicPr/>
+                  </pic:nvPicPr>
+                  <pic:blipFill>
+                    <a:blip r:embed="rId15"/>
+                    <a:stretch>
+                      <a:fillRect/>
+                    </a:stretch>
+                  </pic:blipFill>
+                  <pic:spPr>
+                    <a:xfrm>
+                      <a:off x="0" y="0"/>
+                      <a:ext cx="6581505" cy="4113528"/>
+                    </a:xfrm>
+                    <a:prstGeom prst="rect">
+                      <a:avLst/>
+                    </a:prstGeom>
+                  </pic:spPr>
+                </pic:pic>
+              </a:graphicData>
+            </a:graphic>
+          </wp:inline>
+        </w:drawing>
+      </w:r>
+    </w:p>
+    <w:p>
+      <w:pPr>
+        <w:spacing w:after="0"/>
+        <w:ind w:left="-709"/>
+        <w:rPr>
+          <w:rFonts w:ascii="Times New Roman" w:hAnsi="Times New Roman" w:cs="Times New Roman"/>
+          <w:sz w:val="28"/>
+          <w:szCs w:val="28"/>
+        </w:rPr>
+      </w:pPr>
+      <w:r>
+        <w:rPr>
+          <w:rFonts w:ascii="Times New Roman" w:hAnsi="Times New Roman" w:cs="Times New Roman"/>
+          <w:sz w:val="28"/>
+          <w:szCs w:val="28"/>
+        </w:rPr>
+        <w:drawing>
+          <wp:inline distT="0" distB="0" distL="0" distR="0" wp14:anchorId="5C2FC792" wp14:editId="2336A914">
+            <wp:extent cx="6608769" cy="2247900"/>
+            <wp:effectExtent l="0" t="0" r="1905" b="0"/>
+            <wp:docPr id="1452285969" name="Рисунок 1"/>
+            <wp:cNvGraphicFramePr>
+              <a:graphicFrameLocks xmlns:a="http://schemas.openxmlformats.org/drawingml/2006/main" noChangeAspect="1"/>
+            </wp:cNvGraphicFramePr>
+            <a:graphic xmlns:a="http://schemas.openxmlformats.org/drawingml/2006/main">
+              <a:graphicData uri="http://schemas.openxmlformats.org/drawingml/2006/picture">
+                <pic:pic xmlns:pic="http://schemas.openxmlformats.org/drawingml/2006/picture">
+                  <pic:nvPicPr>
+                    <pic:cNvPr id="1452285969" name=""/>
+                    <pic:cNvPicPr/>
+                  </pic:nvPicPr>
+                  <pic:blipFill>
+                    <a:blip r:embed="rId16"/>
+                    <a:stretch>
+                      <a:fillRect/>
+                    </a:stretch>
+                  </pic:blipFill>
+                  <pic:spPr>
+                    <a:xfrm>
+                      <a:off x="0" y="0"/>
+                      <a:ext cx="6619492" cy="2251547"/>
+                    </a:xfrm>
+                    <a:prstGeom prst="rect">
+                      <a:avLst/>
+                    </a:prstGeom>
+                  </pic:spPr>
+                </pic:pic>
+              </a:graphicData>
+            </a:graphic>
+          </wp:inline>
+        </w:drawing>
+      </w:r>
     </w:p>
     <w:sectPr>
       <w:pgSz w:w="11906" w:h="16838"/>

</xml_diff>